<commit_message>
Working on creating a phishing email detector.
</commit_message>
<xml_diff>
--- a/Juice Shop/JuiceShop_Report.docx
+++ b/Juice Shop/JuiceShop_Report.docx
@@ -200,8 +200,13 @@
           </w:tcPr>
           <w:p>
             <w:r>
-              <w:t>Browser DevTools</w:t>
+              <w:t xml:space="preserve">Browser </w:t>
             </w:r>
+            <w:proofErr w:type="spellStart"/>
+            <w:r>
+              <w:t>DevTools</w:t>
+            </w:r>
+            <w:proofErr w:type="spellEnd"/>
           </w:p>
         </w:tc>
         <w:tc>
@@ -254,7 +259,15 @@
     </w:p>
     <w:p>
       <w:r>
-        <w:t>Testing followed a structure similar to the OWASP Top 10 methodology. The assessment included reconnaissance, traffic interception, scanning, manual exploitation, validation, and documentation of vulnerabilities. All findings in this report are reproducible and include proof-of-exploit evidence.</w:t>
+        <w:t xml:space="preserve">Testing followed a structure </w:t>
+      </w:r>
+      <w:proofErr w:type="gramStart"/>
+      <w:r>
+        <w:t>similar to</w:t>
+      </w:r>
+      <w:proofErr w:type="gramEnd"/>
+      <w:r>
+        <w:t xml:space="preserve"> the OWASP Top 10 methodology. The assessment included reconnaissance, traffic interception, scanning, manual exploitation, validation, and documentation of vulnerabilities. All findings in this report are reproducible and include proof-of-exploit evidence.</w:t>
       </w:r>
     </w:p>
     <w:p>
@@ -809,7 +822,10 @@
         <w:pStyle w:val="Heading2"/>
       </w:pPr>
       <w:r>
-        <w:t>4.3 Vulnerability Name Here</w:t>
+        <w:t xml:space="preserve">4.3 </w:t>
+      </w:r>
+      <w:r>
+        <w:t>Exposed Metrics</w:t>
       </w:r>
     </w:p>
     <w:tbl>
@@ -839,7 +855,7 @@
           </w:tcPr>
           <w:p>
             <w:r>
-              <w:t>...</w:t>
+              <w:t>The application exposes a Prometheus-style metrics endpoint without authentication or access controls. This allows any unauthenticated user to view detailed internal system information, increasing the risk of reconnaissance, exploitation, and application misuse.</w:t>
             </w:r>
           </w:p>
         </w:tc>
@@ -861,9 +877,365 @@
           </w:tcPr>
           <w:p>
             <w:r>
-              <w:t>...</w:t>
+              <w:t>If exploited, an attacker could:</w:t>
             </w:r>
           </w:p>
+          <w:p>
+            <w:r>
+              <w:t>Profile backend architecture and internal paths</w:t>
+            </w:r>
+          </w:p>
+          <w:p>
+            <w:r>
+              <w:t>Identify performance issues or bottlenecks to exploit</w:t>
+            </w:r>
+          </w:p>
+          <w:p>
+            <w:r>
+              <w:t>Determine service versions, enabling version-specific attacks</w:t>
+            </w:r>
+          </w:p>
+          <w:p>
+            <w:r>
+              <w:t>Observe error messages and stack traces</w:t>
+            </w:r>
+          </w:p>
+          <w:p>
+            <w:r>
+              <w:t>Infer user activity patterns or spike times</w:t>
+            </w:r>
+          </w:p>
+          <w:p>
+            <w:r>
+              <w:t>Gather information useful for DoS attacks</w:t>
+            </w:r>
+          </w:p>
+          <w:p>
+            <w:r>
+              <w:t>Leverage internal metrics names to help craft payloads</w:t>
+            </w:r>
+          </w:p>
+          <w:p>
+            <w:r>
+              <w:t>Gain insight into dependencies (e.g., Redis, MySQL, Postgres)</w:t>
+            </w:r>
+          </w:p>
+        </w:tc>
+      </w:tr>
+      <w:tr>
+        <w:tc>
+          <w:tcPr>
+            <w:tcW w:w="4320" w:type="dxa"/>
+          </w:tcPr>
+          <w:p>
+            <w:r>
+              <w:lastRenderedPageBreak/>
+              <w:t>Steps to Reproduce</w:t>
+            </w:r>
+          </w:p>
+        </w:tc>
+        <w:tc>
+          <w:tcPr>
+            <w:tcW w:w="4320" w:type="dxa"/>
+          </w:tcPr>
+          <w:p>
+            <w:r>
+              <w:t xml:space="preserve">1. </w:t>
+            </w:r>
+            <w:r>
+              <w:t>Discover Prometheus’ default path for user data metrics</w:t>
+            </w:r>
+            <w:r>
+              <w:br/>
+              <w:t xml:space="preserve">2. </w:t>
+            </w:r>
+            <w:r>
+              <w:t>Type that path in the search bar</w:t>
+            </w:r>
+            <w:r>
+              <w:br/>
+              <w:t>3. ...</w:t>
+            </w:r>
+          </w:p>
+        </w:tc>
+      </w:tr>
+      <w:tr>
+        <w:tc>
+          <w:tcPr>
+            <w:tcW w:w="4320" w:type="dxa"/>
+          </w:tcPr>
+          <w:p>
+            <w:r>
+              <w:t>Evidence (Screenshot / Output)</w:t>
+            </w:r>
+          </w:p>
+        </w:tc>
+        <w:tc>
+          <w:tcPr>
+            <w:tcW w:w="4320" w:type="dxa"/>
+          </w:tcPr>
+          <w:p>
+            <w:r>
+              <w:t>Check Appendix</w:t>
+            </w:r>
+          </w:p>
+        </w:tc>
+      </w:tr>
+      <w:tr>
+        <w:tc>
+          <w:tcPr>
+            <w:tcW w:w="4320" w:type="dxa"/>
+          </w:tcPr>
+          <w:p>
+            <w:r>
+              <w:t>Severity</w:t>
+            </w:r>
+          </w:p>
+        </w:tc>
+        <w:tc>
+          <w:tcPr>
+            <w:tcW w:w="4320" w:type="dxa"/>
+          </w:tcPr>
+          <w:p>
+            <w:r>
+              <w:t xml:space="preserve">Low / </w:t>
+            </w:r>
+            <w:r>
+              <w:rPr>
+                <w:highlight w:val="yellow"/>
+              </w:rPr>
+              <w:t>Medium / High</w:t>
+            </w:r>
+            <w:r>
+              <w:t xml:space="preserve"> / Critical</w:t>
+            </w:r>
+          </w:p>
+        </w:tc>
+      </w:tr>
+    </w:tbl>
+    <w:p/>
+    <w:p>
+      <w:pPr>
+        <w:pStyle w:val="Heading2"/>
+      </w:pPr>
+      <w:r>
+        <w:t xml:space="preserve">4.4 </w:t>
+      </w:r>
+      <w:r>
+        <w:t>SQL Injection – Login as admin</w:t>
+      </w:r>
+    </w:p>
+    <w:tbl>
+      <w:tblPr>
+        <w:tblStyle w:val="TableGrid"/>
+        <w:tblW w:w="0" w:type="auto"/>
+        <w:tblLook w:val="04A0" w:firstRow="1" w:lastRow="0" w:firstColumn="1" w:lastColumn="0" w:noHBand="0" w:noVBand="1"/>
+      </w:tblPr>
+      <w:tblGrid>
+        <w:gridCol w:w="4320"/>
+        <w:gridCol w:w="4320"/>
+      </w:tblGrid>
+      <w:tr>
+        <w:tc>
+          <w:tcPr>
+            <w:tcW w:w="4320" w:type="dxa"/>
+          </w:tcPr>
+          <w:p>
+            <w:r>
+              <w:t>Description</w:t>
+            </w:r>
+          </w:p>
+        </w:tc>
+        <w:tc>
+          <w:tcPr>
+            <w:tcW w:w="4320" w:type="dxa"/>
+          </w:tcPr>
+          <w:p>
+            <w:r>
+              <w:t>During testing, the login form was found to construct SQL queries using </w:t>
+            </w:r>
+            <w:r>
+              <w:rPr>
+                <w:b/>
+                <w:bCs/>
+              </w:rPr>
+              <w:t>string concatenation</w:t>
+            </w:r>
+            <w:r>
+              <w:t xml:space="preserve"> with </w:t>
+            </w:r>
+            <w:proofErr w:type="spellStart"/>
+            <w:r>
+              <w:t>unsanitized</w:t>
+            </w:r>
+            <w:proofErr w:type="spellEnd"/>
+            <w:r>
+              <w:t xml:space="preserve"> user-supplied input. This approach allows attackers to inject SQL operators into the query and manipulate its logic.</w:t>
+            </w:r>
+          </w:p>
+          <w:p/>
+          <w:p>
+            <w:r>
+              <w:t>Juice Shop uses a raw SQL query for the challenge’s login mechanism. When a malicious payload is submitted in the email field, the generated SQL query becomes logically true regardless of the provided password.</w:t>
+            </w:r>
+          </w:p>
+          <w:p/>
+        </w:tc>
+      </w:tr>
+      <w:tr>
+        <w:tc>
+          <w:tcPr>
+            <w:tcW w:w="4320" w:type="dxa"/>
+          </w:tcPr>
+          <w:p>
+            <w:r>
+              <w:t>Impact</w:t>
+            </w:r>
+          </w:p>
+        </w:tc>
+        <w:tc>
+          <w:tcPr>
+            <w:tcW w:w="4320" w:type="dxa"/>
+          </w:tcPr>
+          <w:p>
+            <w:pPr>
+              <w:pStyle w:val="NormalWeb"/>
+              <w:rPr>
+                <w:color w:val="000000"/>
+              </w:rPr>
+            </w:pPr>
+            <w:r>
+              <w:rPr>
+                <w:color w:val="000000"/>
+              </w:rPr>
+              <w:t>A successful exploit allows an attacker to:</w:t>
+            </w:r>
+          </w:p>
+          <w:p>
+            <w:pPr>
+              <w:pStyle w:val="NormalWeb"/>
+              <w:numPr>
+                <w:ilvl w:val="0"/>
+                <w:numId w:val="11"/>
+              </w:numPr>
+              <w:rPr>
+                <w:color w:val="000000"/>
+              </w:rPr>
+            </w:pPr>
+            <w:r>
+              <w:rPr>
+                <w:color w:val="000000"/>
+              </w:rPr>
+              <w:t>Log in as</w:t>
+            </w:r>
+            <w:r>
+              <w:rPr>
+                <w:rStyle w:val="apple-converted-space"/>
+                <w:color w:val="000000"/>
+              </w:rPr>
+              <w:t> </w:t>
+            </w:r>
+            <w:r>
+              <w:rPr>
+                <w:rStyle w:val="Strong"/>
+                <w:color w:val="000000"/>
+              </w:rPr>
+              <w:t>any user</w:t>
+            </w:r>
+            <w:r>
+              <w:rPr>
+                <w:color w:val="000000"/>
+              </w:rPr>
+              <w:t>, including the administrator</w:t>
+            </w:r>
+          </w:p>
+          <w:p>
+            <w:pPr>
+              <w:pStyle w:val="NormalWeb"/>
+              <w:numPr>
+                <w:ilvl w:val="0"/>
+                <w:numId w:val="11"/>
+              </w:numPr>
+              <w:rPr>
+                <w:color w:val="000000"/>
+              </w:rPr>
+            </w:pPr>
+            <w:r>
+              <w:rPr>
+                <w:color w:val="000000"/>
+              </w:rPr>
+              <w:t>Access user account information</w:t>
+            </w:r>
+          </w:p>
+          <w:p>
+            <w:pPr>
+              <w:pStyle w:val="NormalWeb"/>
+              <w:numPr>
+                <w:ilvl w:val="0"/>
+                <w:numId w:val="11"/>
+              </w:numPr>
+              <w:rPr>
+                <w:color w:val="000000"/>
+              </w:rPr>
+            </w:pPr>
+            <w:r>
+              <w:rPr>
+                <w:color w:val="000000"/>
+              </w:rPr>
+              <w:t>Modify or delete data</w:t>
+            </w:r>
+          </w:p>
+          <w:p>
+            <w:pPr>
+              <w:pStyle w:val="NormalWeb"/>
+              <w:numPr>
+                <w:ilvl w:val="0"/>
+                <w:numId w:val="11"/>
+              </w:numPr>
+              <w:rPr>
+                <w:color w:val="000000"/>
+              </w:rPr>
+            </w:pPr>
+            <w:r>
+              <w:rPr>
+                <w:color w:val="000000"/>
+              </w:rPr>
+              <w:t>Perform privileged operations</w:t>
+            </w:r>
+          </w:p>
+          <w:p>
+            <w:pPr>
+              <w:pStyle w:val="NormalWeb"/>
+              <w:numPr>
+                <w:ilvl w:val="0"/>
+                <w:numId w:val="11"/>
+              </w:numPr>
+              <w:rPr>
+                <w:color w:val="000000"/>
+              </w:rPr>
+            </w:pPr>
+            <w:r>
+              <w:rPr>
+                <w:color w:val="000000"/>
+              </w:rPr>
+              <w:t>Potentially chain this vulnerability with others (e.g., data exfiltration)</w:t>
+            </w:r>
+          </w:p>
+          <w:p>
+            <w:pPr>
+              <w:pStyle w:val="NormalWeb"/>
+              <w:rPr>
+                <w:color w:val="000000"/>
+              </w:rPr>
+            </w:pPr>
+            <w:r>
+              <w:rPr>
+                <w:color w:val="000000"/>
+              </w:rPr>
+              <w:t>Because authentication is completely bypassed, this vulnerability has one of the highest possible impacts in a web application.</w:t>
+            </w:r>
+          </w:p>
+          <w:p/>
         </w:tc>
       </w:tr>
       <w:tr>
@@ -883,15 +1255,42 @@
           </w:tcPr>
           <w:p>
             <w:r>
-              <w:t>1. ...</w:t>
+              <w:t xml:space="preserve">1. </w:t>
+            </w:r>
+            <w:r>
+              <w:t>Go to the login page</w:t>
             </w:r>
             <w:r>
               <w:br/>
-              <w:t>2. ...</w:t>
+              <w:t xml:space="preserve">2. </w:t>
+            </w:r>
+            <w:proofErr w:type="gramStart"/>
+            <w:r>
+              <w:t>Enter :</w:t>
+            </w:r>
+            <w:proofErr w:type="gramEnd"/>
+            <w:r>
+              <w:t xml:space="preserve"> </w:t>
+            </w:r>
+            <w:proofErr w:type="gramStart"/>
+            <w:r>
+              <w:t>‘ Or</w:t>
+            </w:r>
+            <w:proofErr w:type="gramEnd"/>
+            <w:r>
+              <w:t xml:space="preserve"> True --</w:t>
             </w:r>
             <w:r>
               <w:br/>
-              <w:t>3. ...</w:t>
+              <w:t xml:space="preserve">3. </w:t>
+            </w:r>
+            <w:r>
+              <w:t>Enter any string in the password field (it is ignored).</w:t>
+            </w:r>
+          </w:p>
+          <w:p>
+            <w:r>
+              <w:t>4. Log in</w:t>
             </w:r>
           </w:p>
         </w:tc>
@@ -935,145 +1334,16 @@
           </w:tcPr>
           <w:p>
             <w:r>
-              <w:t>Low / Medium / High / Critical</w:t>
-            </w:r>
-          </w:p>
-        </w:tc>
-      </w:tr>
-    </w:tbl>
-    <w:p/>
-    <w:p>
-      <w:pPr>
-        <w:pStyle w:val="Heading2"/>
-      </w:pPr>
-      <w:r>
-        <w:t>4.4 Vulnerability Name Here</w:t>
-      </w:r>
-    </w:p>
-    <w:tbl>
-      <w:tblPr>
-        <w:tblStyle w:val="TableGrid"/>
-        <w:tblW w:w="0" w:type="auto"/>
-        <w:tblLook w:val="04A0" w:firstRow="1" w:lastRow="0" w:firstColumn="1" w:lastColumn="0" w:noHBand="0" w:noVBand="1"/>
-      </w:tblPr>
-      <w:tblGrid>
-        <w:gridCol w:w="4320"/>
-        <w:gridCol w:w="4320"/>
-      </w:tblGrid>
-      <w:tr>
-        <w:tc>
-          <w:tcPr>
-            <w:tcW w:w="4320" w:type="dxa"/>
-          </w:tcPr>
-          <w:p>
-            <w:r>
-              <w:t>Description</w:t>
-            </w:r>
-          </w:p>
-        </w:tc>
-        <w:tc>
-          <w:tcPr>
-            <w:tcW w:w="4320" w:type="dxa"/>
-          </w:tcPr>
-          <w:p>
-            <w:r>
-              <w:t>...</w:t>
-            </w:r>
-          </w:p>
-        </w:tc>
-      </w:tr>
-      <w:tr>
-        <w:tc>
-          <w:tcPr>
-            <w:tcW w:w="4320" w:type="dxa"/>
-          </w:tcPr>
-          <w:p>
-            <w:r>
-              <w:t>Impact</w:t>
-            </w:r>
-          </w:p>
-        </w:tc>
-        <w:tc>
-          <w:tcPr>
-            <w:tcW w:w="4320" w:type="dxa"/>
-          </w:tcPr>
-          <w:p>
-            <w:r>
-              <w:t>...</w:t>
-            </w:r>
-          </w:p>
-        </w:tc>
-      </w:tr>
-      <w:tr>
-        <w:tc>
-          <w:tcPr>
-            <w:tcW w:w="4320" w:type="dxa"/>
-          </w:tcPr>
-          <w:p>
-            <w:r>
-              <w:t>Steps to Reproduce</w:t>
-            </w:r>
-          </w:p>
-        </w:tc>
-        <w:tc>
-          <w:tcPr>
-            <w:tcW w:w="4320" w:type="dxa"/>
-          </w:tcPr>
-          <w:p>
-            <w:r>
-              <w:t>1. ...</w:t>
+              <w:t xml:space="preserve">Low / Medium / </w:t>
             </w:r>
             <w:r>
-              <w:br/>
-              <w:t>2. ...</w:t>
+              <w:rPr>
+                <w:highlight w:val="yellow"/>
+              </w:rPr>
+              <w:t>High</w:t>
             </w:r>
             <w:r>
-              <w:br/>
-              <w:t>3. ...</w:t>
-            </w:r>
-          </w:p>
-        </w:tc>
-      </w:tr>
-      <w:tr>
-        <w:tc>
-          <w:tcPr>
-            <w:tcW w:w="4320" w:type="dxa"/>
-          </w:tcPr>
-          <w:p>
-            <w:r>
-              <w:t>Evidence (Screenshot / Output)</w:t>
-            </w:r>
-          </w:p>
-        </w:tc>
-        <w:tc>
-          <w:tcPr>
-            <w:tcW w:w="4320" w:type="dxa"/>
-          </w:tcPr>
-          <w:p>
-            <w:r>
-              <w:t>[Insert Image]</w:t>
-            </w:r>
-          </w:p>
-        </w:tc>
-      </w:tr>
-      <w:tr>
-        <w:tc>
-          <w:tcPr>
-            <w:tcW w:w="4320" w:type="dxa"/>
-          </w:tcPr>
-          <w:p>
-            <w:r>
-              <w:t>Severity</w:t>
-            </w:r>
-          </w:p>
-        </w:tc>
-        <w:tc>
-          <w:tcPr>
-            <w:tcW w:w="4320" w:type="dxa"/>
-          </w:tcPr>
-          <w:p>
-            <w:r>
-              <w:t>Low / Medium / High / Critical</w:t>
+              <w:t xml:space="preserve"> / Critical</w:t>
             </w:r>
           </w:p>
         </w:tc>
@@ -1430,9 +1700,81 @@
         <w:t>2. Cross-Site Scripting (XSS) in Search Function</w:t>
       </w:r>
     </w:p>
+    <w:p/>
+    <w:p/>
+    <w:p/>
+    <w:p/>
+    <w:p/>
+    <w:p/>
+    <w:p/>
+    <w:p/>
+    <w:p/>
+    <w:p/>
+    <w:p/>
+    <w:p>
+      <w:r>
+        <w:t>3. Exposed Metrics Endpoint Vulnerability</w:t>
+      </w:r>
+    </w:p>
+    <w:p>
+      <w:r>
+        <w:rPr>
+          <w:noProof/>
+        </w:rPr>
+        <w:drawing>
+          <wp:anchor distT="0" distB="0" distL="114300" distR="114300" simplePos="0" relativeHeight="251661312" behindDoc="0" locked="0" layoutInCell="1" allowOverlap="1" wp14:anchorId="34EB3EFF" wp14:editId="5FE68C42">
+            <wp:simplePos x="0" y="0"/>
+            <wp:positionH relativeFrom="column">
+              <wp:posOffset>0</wp:posOffset>
+            </wp:positionH>
+            <wp:positionV relativeFrom="paragraph">
+              <wp:posOffset>0</wp:posOffset>
+            </wp:positionV>
+            <wp:extent cx="5486400" cy="3451225"/>
+            <wp:effectExtent l="0" t="0" r="0" b="3175"/>
+            <wp:wrapNone/>
+            <wp:docPr id="1967249667" name="Picture 1" descr="A screenshot of a computer&#10;&#10;AI-generated content may be incorrect."/>
+            <wp:cNvGraphicFramePr>
+              <a:graphicFrameLocks xmlns:a="http://schemas.openxmlformats.org/drawingml/2006/main" noChangeAspect="1"/>
+            </wp:cNvGraphicFramePr>
+            <a:graphic xmlns:a="http://schemas.openxmlformats.org/drawingml/2006/main">
+              <a:graphicData uri="http://schemas.openxmlformats.org/drawingml/2006/picture">
+                <pic:pic xmlns:pic="http://schemas.openxmlformats.org/drawingml/2006/picture">
+                  <pic:nvPicPr>
+                    <pic:cNvPr id="1967249667" name="Picture 1" descr="A screenshot of a computer&#10;&#10;AI-generated content may be incorrect."/>
+                    <pic:cNvPicPr/>
+                  </pic:nvPicPr>
+                  <pic:blipFill>
+                    <a:blip r:embed="rId11"/>
+                    <a:stretch>
+                      <a:fillRect/>
+                    </a:stretch>
+                  </pic:blipFill>
+                  <pic:spPr>
+                    <a:xfrm>
+                      <a:off x="0" y="0"/>
+                      <a:ext cx="5486400" cy="3451225"/>
+                    </a:xfrm>
+                    <a:prstGeom prst="rect">
+                      <a:avLst/>
+                    </a:prstGeom>
+                  </pic:spPr>
+                </pic:pic>
+              </a:graphicData>
+            </a:graphic>
+            <wp14:sizeRelH relativeFrom="page">
+              <wp14:pctWidth>0</wp14:pctWidth>
+            </wp14:sizeRelH>
+            <wp14:sizeRelV relativeFrom="page">
+              <wp14:pctHeight>0</wp14:pctHeight>
+            </wp14:sizeRelV>
+          </wp:anchor>
+        </w:drawing>
+      </w:r>
+    </w:p>
     <w:sectPr>
-      <w:headerReference w:type="default" r:id="rId11"/>
-      <w:footerReference w:type="default" r:id="rId12"/>
+      <w:headerReference w:type="default" r:id="rId12"/>
+      <w:footerReference w:type="default" r:id="rId13"/>
       <w:pgSz w:w="12240" w:h="15840"/>
       <w:pgMar w:top="1440" w:right="1800" w:bottom="1440" w:left="1800" w:header="720" w:footer="720" w:gutter="0"/>
       <w:cols w:space="720"/>
@@ -1697,6 +2039,155 @@
     </w:lvl>
   </w:abstractNum>
   <w:abstractNum w:abstractNumId="9" w15:restartNumberingAfterBreak="0">
+    <w:nsid w:val="278024FF"/>
+    <w:multiLevelType w:val="multilevel"/>
+    <w:tmpl w:val="FC3C2710"/>
+    <w:lvl w:ilvl="0">
+      <w:start w:val="1"/>
+      <w:numFmt w:val="bullet"/>
+      <w:lvlText w:val=""/>
+      <w:lvlJc w:val="left"/>
+      <w:pPr>
+        <w:tabs>
+          <w:tab w:val="num" w:pos="720"/>
+        </w:tabs>
+        <w:ind w:left="720" w:hanging="360"/>
+      </w:pPr>
+      <w:rPr>
+        <w:rFonts w:ascii="Symbol" w:hAnsi="Symbol" w:hint="default"/>
+        <w:sz w:val="20"/>
+      </w:rPr>
+    </w:lvl>
+    <w:lvl w:ilvl="1" w:tentative="1">
+      <w:start w:val="1"/>
+      <w:numFmt w:val="bullet"/>
+      <w:lvlText w:val="o"/>
+      <w:lvlJc w:val="left"/>
+      <w:pPr>
+        <w:tabs>
+          <w:tab w:val="num" w:pos="1440"/>
+        </w:tabs>
+        <w:ind w:left="1440" w:hanging="360"/>
+      </w:pPr>
+      <w:rPr>
+        <w:rFonts w:ascii="Courier New" w:hAnsi="Courier New" w:hint="default"/>
+        <w:sz w:val="20"/>
+      </w:rPr>
+    </w:lvl>
+    <w:lvl w:ilvl="2" w:tentative="1">
+      <w:start w:val="1"/>
+      <w:numFmt w:val="bullet"/>
+      <w:lvlText w:val=""/>
+      <w:lvlJc w:val="left"/>
+      <w:pPr>
+        <w:tabs>
+          <w:tab w:val="num" w:pos="2160"/>
+        </w:tabs>
+        <w:ind w:left="2160" w:hanging="360"/>
+      </w:pPr>
+      <w:rPr>
+        <w:rFonts w:ascii="Wingdings" w:hAnsi="Wingdings" w:hint="default"/>
+        <w:sz w:val="20"/>
+      </w:rPr>
+    </w:lvl>
+    <w:lvl w:ilvl="3" w:tentative="1">
+      <w:start w:val="1"/>
+      <w:numFmt w:val="bullet"/>
+      <w:lvlText w:val=""/>
+      <w:lvlJc w:val="left"/>
+      <w:pPr>
+        <w:tabs>
+          <w:tab w:val="num" w:pos="2880"/>
+        </w:tabs>
+        <w:ind w:left="2880" w:hanging="360"/>
+      </w:pPr>
+      <w:rPr>
+        <w:rFonts w:ascii="Wingdings" w:hAnsi="Wingdings" w:hint="default"/>
+        <w:sz w:val="20"/>
+      </w:rPr>
+    </w:lvl>
+    <w:lvl w:ilvl="4" w:tentative="1">
+      <w:start w:val="1"/>
+      <w:numFmt w:val="bullet"/>
+      <w:lvlText w:val=""/>
+      <w:lvlJc w:val="left"/>
+      <w:pPr>
+        <w:tabs>
+          <w:tab w:val="num" w:pos="3600"/>
+        </w:tabs>
+        <w:ind w:left="3600" w:hanging="360"/>
+      </w:pPr>
+      <w:rPr>
+        <w:rFonts w:ascii="Wingdings" w:hAnsi="Wingdings" w:hint="default"/>
+        <w:sz w:val="20"/>
+      </w:rPr>
+    </w:lvl>
+    <w:lvl w:ilvl="5" w:tentative="1">
+      <w:start w:val="1"/>
+      <w:numFmt w:val="bullet"/>
+      <w:lvlText w:val=""/>
+      <w:lvlJc w:val="left"/>
+      <w:pPr>
+        <w:tabs>
+          <w:tab w:val="num" w:pos="4320"/>
+        </w:tabs>
+        <w:ind w:left="4320" w:hanging="360"/>
+      </w:pPr>
+      <w:rPr>
+        <w:rFonts w:ascii="Wingdings" w:hAnsi="Wingdings" w:hint="default"/>
+        <w:sz w:val="20"/>
+      </w:rPr>
+    </w:lvl>
+    <w:lvl w:ilvl="6" w:tentative="1">
+      <w:start w:val="1"/>
+      <w:numFmt w:val="bullet"/>
+      <w:lvlText w:val=""/>
+      <w:lvlJc w:val="left"/>
+      <w:pPr>
+        <w:tabs>
+          <w:tab w:val="num" w:pos="5040"/>
+        </w:tabs>
+        <w:ind w:left="5040" w:hanging="360"/>
+      </w:pPr>
+      <w:rPr>
+        <w:rFonts w:ascii="Wingdings" w:hAnsi="Wingdings" w:hint="default"/>
+        <w:sz w:val="20"/>
+      </w:rPr>
+    </w:lvl>
+    <w:lvl w:ilvl="7" w:tentative="1">
+      <w:start w:val="1"/>
+      <w:numFmt w:val="bullet"/>
+      <w:lvlText w:val=""/>
+      <w:lvlJc w:val="left"/>
+      <w:pPr>
+        <w:tabs>
+          <w:tab w:val="num" w:pos="5760"/>
+        </w:tabs>
+        <w:ind w:left="5760" w:hanging="360"/>
+      </w:pPr>
+      <w:rPr>
+        <w:rFonts w:ascii="Wingdings" w:hAnsi="Wingdings" w:hint="default"/>
+        <w:sz w:val="20"/>
+      </w:rPr>
+    </w:lvl>
+    <w:lvl w:ilvl="8" w:tentative="1">
+      <w:start w:val="1"/>
+      <w:numFmt w:val="bullet"/>
+      <w:lvlText w:val=""/>
+      <w:lvlJc w:val="left"/>
+      <w:pPr>
+        <w:tabs>
+          <w:tab w:val="num" w:pos="6480"/>
+        </w:tabs>
+        <w:ind w:left="6480" w:hanging="360"/>
+      </w:pPr>
+      <w:rPr>
+        <w:rFonts w:ascii="Wingdings" w:hAnsi="Wingdings" w:hint="default"/>
+        <w:sz w:val="20"/>
+      </w:rPr>
+    </w:lvl>
+  </w:abstractNum>
+  <w:abstractNum w:abstractNumId="10" w15:restartNumberingAfterBreak="0">
     <w:nsid w:val="586902B4"/>
     <w:multiLevelType w:val="multilevel"/>
     <w:tmpl w:val="B1800BBA"/>
@@ -1873,6 +2364,9 @@
     <w:abstractNumId w:val="0"/>
   </w:num>
   <w:num w:numId="10" w16cid:durableId="372121062">
+    <w:abstractNumId w:val="10"/>
+  </w:num>
+  <w:num w:numId="11" w16cid:durableId="2098087450">
     <w:abstractNumId w:val="9"/>
   </w:num>
 </w:numbering>

</xml_diff>